<commit_message>
trying to clean up and merge the two R projects and just work in this one
</commit_message>
<xml_diff>
--- a/automating By The Numbers notes.docx
+++ b/automating By The Numbers notes.docx
@@ -2,6 +2,631 @@
 <file path=word/document.xml><?xml version="1.0" encoding="utf-8"?>
 <w:document xmlns:wpc="http://schemas.microsoft.com/office/word/2010/wordprocessingCanvas" xmlns:cx="http://schemas.microsoft.com/office/drawing/2014/chartex" xmlns:cx1="http://schemas.microsoft.com/office/drawing/2015/9/8/chartex" xmlns:cx2="http://schemas.microsoft.com/office/drawing/2015/10/21/chartex" xmlns:cx3="http://schemas.microsoft.com/office/drawing/2016/5/9/chartex" xmlns:cx4="http://schemas.microsoft.com/office/drawing/2016/5/10/chartex" xmlns:cx5="http://schemas.microsoft.com/office/drawing/2016/5/11/chartex" xmlns:cx6="http://schemas.microsoft.com/office/drawing/2016/5/12/chartex" xmlns:cx7="http://schemas.microsoft.com/office/drawing/2016/5/13/chartex" xmlns:cx8="http://schemas.microsoft.com/office/drawing/2016/5/14/chartex" xmlns:mc="http://schemas.openxmlformats.org/markup-compatibility/2006" xmlns:aink="http://schemas.microsoft.com/office/drawing/2016/ink" xmlns:am3d="http://schemas.microsoft.com/office/drawing/2017/model3d" xmlns:o="urn:schemas-microsoft-com:office:office" xmlns:oel="http://schemas.microsoft.com/office/2019/extlst" xmlns:r="http://schemas.openxmlformats.org/officeDocument/2006/relationships" xmlns:m="http://schemas.openxmlformats.org/officeDocument/2006/math" xmlns:v="urn:schemas-microsoft-com:vml" xmlns:wp14="http://schemas.microsoft.com/office/word/2010/wordprocessingDrawing" xmlns:wp="http://schemas.openxmlformats.org/drawingml/2006/wordprocessingDrawing" xmlns:w10="urn:schemas-microsoft-com:office:word" xmlns:w="http://schemas.openxmlformats.org/wordprocessingml/2006/main" xmlns:w14="http://schemas.microsoft.com/office/word/2010/wordml" xmlns:w15="http://schemas.microsoft.com/office/word/2012/wordml" xmlns:w16cex="http://schemas.microsoft.com/office/word/2018/wordml/cex" xmlns:w16cid="http://schemas.microsoft.com/office/word/2016/wordml/cid" xmlns:w16="http://schemas.microsoft.com/office/word/2018/wordml" xmlns:w16du="http://schemas.microsoft.com/office/word/2023/wordml/word16du" xmlns:w16sdtdh="http://schemas.microsoft.com/office/word/2020/wordml/sdtdatahash" xmlns:w16se="http://schemas.microsoft.com/office/word/2015/wordml/symex" xmlns:wpg="http://schemas.microsoft.com/office/word/2010/wordprocessingGroup" xmlns:wpi="http://schemas.microsoft.com/office/word/2010/wordprocessingInk" xmlns:wne="http://schemas.microsoft.com/office/word/2006/wordml" xmlns:wps="http://schemas.microsoft.com/office/word/2010/wordprocessingShape" mc:Ignorable="w14 w15 w16se w16cid w16 w16cex w16sdtdh w16du wp14">
   <w:body>
+    <w:p>
+      <w:pPr>
+        <w:rPr>
+          <w:b/>
+          <w:bCs/>
+        </w:rPr>
+      </w:pPr>
+      <w:r>
+        <w:rPr>
+          <w:b/>
+          <w:bCs/>
+        </w:rPr>
+        <w:t>7/11/2024</w:t>
+      </w:r>
+    </w:p>
+    <w:p>
+      <w:r>
+        <w:t xml:space="preserve">Flex dashboard </w:t>
+      </w:r>
+    </w:p>
+    <w:p>
+      <w:r>
+        <w:t>Visualization scripting tools:</w:t>
+      </w:r>
+    </w:p>
+    <w:p>
+      <w:pPr>
+        <w:pStyle w:val="ListParagraph"/>
+        <w:numPr>
+          <w:ilvl w:val="0"/>
+          <w:numId w:val="4"/>
+        </w:numPr>
+      </w:pPr>
+      <w:r>
+        <w:t>Graphics:</w:t>
+      </w:r>
+    </w:p>
+    <w:p>
+      <w:r>
+        <w:t xml:space="preserve">Targets </w:t>
+      </w:r>
+      <w:proofErr w:type="gramStart"/>
+      <w:r>
+        <w:t>package:</w:t>
+      </w:r>
+      <w:proofErr w:type="gramEnd"/>
+      <w:r>
+        <w:t xml:space="preserve"> auto-running </w:t>
+      </w:r>
+    </w:p>
+    <w:p>
+      <w:pPr>
+        <w:pStyle w:val="ListParagraph"/>
+        <w:numPr>
+          <w:ilvl w:val="0"/>
+          <w:numId w:val="4"/>
+        </w:numPr>
+      </w:pPr>
+      <w:r>
+        <w:t xml:space="preserve">Every step in the script, I would need to pull out and each step is its own function and then it all gets put into the </w:t>
+      </w:r>
+      <w:proofErr w:type="gramStart"/>
+      <w:r>
+        <w:t>targets</w:t>
+      </w:r>
+      <w:proofErr w:type="gramEnd"/>
+      <w:r>
+        <w:t xml:space="preserve"> workflow. </w:t>
+      </w:r>
+    </w:p>
+    <w:p>
+      <w:pPr>
+        <w:pStyle w:val="ListParagraph"/>
+        <w:numPr>
+          <w:ilvl w:val="1"/>
+          <w:numId w:val="4"/>
+        </w:numPr>
+      </w:pPr>
+      <w:r>
+        <w:t xml:space="preserve">Identifies where it breaks and then you can continue </w:t>
+      </w:r>
+    </w:p>
+    <w:p>
+      <w:r>
+        <w:t xml:space="preserve">Readme file could be where it updates from. </w:t>
+      </w:r>
+      <w:r>
+        <w:t xml:space="preserve">– read me would be the document </w:t>
+      </w:r>
+    </w:p>
+    <w:p>
+      <w:hyperlink r:id="rId5" w:history="1">
+        <w:r>
+          <w:rPr>
+            <w:rStyle w:val="Hyperlink"/>
+          </w:rPr>
+          <w:t>https://github.com/ryanpeek/drought_ca_monitoring</w:t>
+        </w:r>
+      </w:hyperlink>
+    </w:p>
+    <w:p>
+      <w:r>
+        <w:t>if we wanted to use our custom raindrops:</w:t>
+      </w:r>
+    </w:p>
+    <w:p>
+      <w:r>
+        <w:drawing>
+          <wp:inline distT="0" distB="0" distL="0" distR="0" wp14:anchorId="7B9F06F1" wp14:editId="2A6BA13B">
+            <wp:extent cx="5943600" cy="3343275"/>
+            <wp:effectExtent l="0" t="0" r="0" b="9525"/>
+            <wp:docPr id="1336174756" name="Picture 1"/>
+            <wp:cNvGraphicFramePr>
+              <a:graphicFrameLocks xmlns:a="http://schemas.openxmlformats.org/drawingml/2006/main" noChangeAspect="1"/>
+            </wp:cNvGraphicFramePr>
+            <a:graphic xmlns:a="http://schemas.openxmlformats.org/drawingml/2006/main">
+              <a:graphicData uri="http://schemas.openxmlformats.org/drawingml/2006/picture">
+                <pic:pic xmlns:pic="http://schemas.openxmlformats.org/drawingml/2006/picture">
+                  <pic:nvPicPr>
+                    <pic:cNvPr id="1336174756" name=""/>
+                    <pic:cNvPicPr/>
+                  </pic:nvPicPr>
+                  <pic:blipFill>
+                    <a:blip r:embed="rId6"/>
+                    <a:stretch>
+                      <a:fillRect/>
+                    </a:stretch>
+                  </pic:blipFill>
+                  <pic:spPr>
+                    <a:xfrm>
+                      <a:off x="0" y="0"/>
+                      <a:ext cx="5943600" cy="3343275"/>
+                    </a:xfrm>
+                    <a:prstGeom prst="rect">
+                      <a:avLst/>
+                    </a:prstGeom>
+                  </pic:spPr>
+                </pic:pic>
+              </a:graphicData>
+            </a:graphic>
+          </wp:inline>
+        </w:drawing>
+      </w:r>
+    </w:p>
+    <w:p>
+      <w:pPr>
+        <w:rPr>
+          <w:b/>
+          <w:bCs/>
+        </w:rPr>
+      </w:pPr>
+      <w:r>
+        <w:rPr>
+          <w:b/>
+          <w:bCs/>
+        </w:rPr>
+        <w:lastRenderedPageBreak/>
+        <w:drawing>
+          <wp:inline distT="0" distB="0" distL="0" distR="0" wp14:anchorId="486E35F8" wp14:editId="638C7320">
+            <wp:extent cx="5943600" cy="3343275"/>
+            <wp:effectExtent l="0" t="0" r="0" b="9525"/>
+            <wp:docPr id="1185897543" name="Picture 1"/>
+            <wp:cNvGraphicFramePr>
+              <a:graphicFrameLocks xmlns:a="http://schemas.openxmlformats.org/drawingml/2006/main" noChangeAspect="1"/>
+            </wp:cNvGraphicFramePr>
+            <a:graphic xmlns:a="http://schemas.openxmlformats.org/drawingml/2006/main">
+              <a:graphicData uri="http://schemas.openxmlformats.org/drawingml/2006/picture">
+                <pic:pic xmlns:pic="http://schemas.openxmlformats.org/drawingml/2006/picture">
+                  <pic:nvPicPr>
+                    <pic:cNvPr id="1185897543" name=""/>
+                    <pic:cNvPicPr/>
+                  </pic:nvPicPr>
+                  <pic:blipFill>
+                    <a:blip r:embed="rId7"/>
+                    <a:stretch>
+                      <a:fillRect/>
+                    </a:stretch>
+                  </pic:blipFill>
+                  <pic:spPr>
+                    <a:xfrm>
+                      <a:off x="0" y="0"/>
+                      <a:ext cx="5943600" cy="3343275"/>
+                    </a:xfrm>
+                    <a:prstGeom prst="rect">
+                      <a:avLst/>
+                    </a:prstGeom>
+                  </pic:spPr>
+                </pic:pic>
+              </a:graphicData>
+            </a:graphic>
+          </wp:inline>
+        </w:drawing>
+      </w:r>
+    </w:p>
+    <w:p>
+      <w:r>
+        <w:t xml:space="preserve">Start with one panel at a time for the </w:t>
+      </w:r>
+      <w:proofErr w:type="gramStart"/>
+      <w:r>
+        <w:t>info-graphic</w:t>
+      </w:r>
+      <w:proofErr w:type="gramEnd"/>
+    </w:p>
+    <w:p>
+      <w:pPr>
+        <w:pStyle w:val="ListParagraph"/>
+        <w:numPr>
+          <w:ilvl w:val="0"/>
+          <w:numId w:val="4"/>
+        </w:numPr>
+      </w:pPr>
+      <w:r>
+        <w:t>Then worry about putting them all together</w:t>
+      </w:r>
+    </w:p>
+    <w:p>
+      <w:pPr>
+        <w:pStyle w:val="ListParagraph"/>
+        <w:numPr>
+          <w:ilvl w:val="0"/>
+          <w:numId w:val="4"/>
+        </w:numPr>
+        <w:rPr>
+          <w:b/>
+          <w:bCs/>
+        </w:rPr>
+      </w:pPr>
+      <w:r>
+        <w:rPr>
+          <w:b/>
+          <w:bCs/>
+        </w:rPr>
+        <w:t>Get data, clean it up</w:t>
+      </w:r>
+    </w:p>
+    <w:p>
+      <w:pPr>
+        <w:pStyle w:val="ListParagraph"/>
+        <w:numPr>
+          <w:ilvl w:val="1"/>
+          <w:numId w:val="4"/>
+        </w:numPr>
+        <w:rPr>
+          <w:b/>
+          <w:bCs/>
+        </w:rPr>
+      </w:pPr>
+      <w:r>
+        <w:rPr>
+          <w:b/>
+          <w:bCs/>
+        </w:rPr>
+        <w:t xml:space="preserve">For the </w:t>
+      </w:r>
+      <w:proofErr w:type="gramStart"/>
+      <w:r>
+        <w:rPr>
+          <w:b/>
+          <w:bCs/>
+        </w:rPr>
+        <w:t>reservoir ,</w:t>
+      </w:r>
+      <w:proofErr w:type="gramEnd"/>
+      <w:r>
+        <w:rPr>
+          <w:b/>
+          <w:bCs/>
+        </w:rPr>
+        <w:t xml:space="preserve"> make an individual plot for each </w:t>
+      </w:r>
+      <w:proofErr w:type="spellStart"/>
+      <w:r>
+        <w:rPr>
+          <w:b/>
+          <w:bCs/>
+        </w:rPr>
+        <w:t>reserviour</w:t>
+      </w:r>
+      <w:proofErr w:type="spellEnd"/>
+      <w:r>
+        <w:rPr>
+          <w:b/>
+          <w:bCs/>
+        </w:rPr>
+        <w:t xml:space="preserve"> level</w:t>
+      </w:r>
+    </w:p>
+    <w:p>
+      <w:pPr>
+        <w:pStyle w:val="ListParagraph"/>
+        <w:numPr>
+          <w:ilvl w:val="1"/>
+          <w:numId w:val="4"/>
+        </w:numPr>
+        <w:rPr>
+          <w:b/>
+          <w:bCs/>
+        </w:rPr>
+      </w:pPr>
+      <w:r>
+        <w:t xml:space="preserve">Reservoirs </w:t>
+      </w:r>
+    </w:p>
+    <w:p>
+      <w:r>
+        <w:t xml:space="preserve">Flex dashboard: </w:t>
+      </w:r>
+      <w:proofErr w:type="spellStart"/>
+      <w:r>
+        <w:t>Rmarkdown</w:t>
+      </w:r>
+      <w:proofErr w:type="spellEnd"/>
+      <w:r>
+        <w:t xml:space="preserve"> only – going /on their way out</w:t>
+      </w:r>
+    </w:p>
+    <w:p>
+      <w:r>
+        <w:t>Quarto: can make interactive plots</w:t>
+      </w:r>
+      <w:r>
+        <w:t xml:space="preserve">: dashboards. </w:t>
+      </w:r>
+    </w:p>
+    <w:p>
+      <w:r>
+        <w:t xml:space="preserve">Take string of character that includes numbers and just pull the numbers out. </w:t>
+      </w:r>
+    </w:p>
+    <w:p>
+      <w:pPr>
+        <w:rPr>
+          <w:b/>
+          <w:bCs/>
+        </w:rPr>
+      </w:pPr>
+      <w:r>
+        <w:rPr>
+          <w:b/>
+          <w:bCs/>
+        </w:rPr>
+        <w:t>7/3/2024</w:t>
+      </w:r>
+    </w:p>
+    <w:p>
+      <w:r>
+        <w:t>Add code to the project</w:t>
+      </w:r>
+    </w:p>
+    <w:p/>
+    <w:p/>
+    <w:p>
+      <w:r>
+        <w:t xml:space="preserve">Base map for each section – using sf package </w:t>
+      </w:r>
+      <w:hyperlink r:id="rId8" w:history="1">
+        <w:r>
+          <w:rPr>
+            <w:rStyle w:val="Hyperlink"/>
+          </w:rPr>
+          <w:t xml:space="preserve">NCEAS Open Science Synthesis for the Delta Science Program - 10  Using sf for </w:t>
+        </w:r>
+        <w:proofErr w:type="spellStart"/>
+        <w:r>
+          <w:rPr>
+            <w:rStyle w:val="Hyperlink"/>
+          </w:rPr>
+          <w:t>Spatia</w:t>
+        </w:r>
+        <w:proofErr w:type="spellEnd"/>
+        <w:r>
+          <w:rPr>
+            <w:rStyle w:val="Hyperlink"/>
+          </w:rPr>
+          <w:t xml:space="preserve"> Data &amp; Intro to Making Maps (ucsb.edu)</w:t>
+        </w:r>
+      </w:hyperlink>
+    </w:p>
+    <w:p>
+      <w:pPr>
+        <w:pStyle w:val="ListParagraph"/>
+        <w:numPr>
+          <w:ilvl w:val="0"/>
+          <w:numId w:val="2"/>
+        </w:numPr>
+      </w:pPr>
+      <w:r>
+        <w:t>Temp gages</w:t>
+      </w:r>
+    </w:p>
+    <w:p>
+      <w:pPr>
+        <w:pStyle w:val="ListParagraph"/>
+        <w:numPr>
+          <w:ilvl w:val="0"/>
+          <w:numId w:val="2"/>
+        </w:numPr>
+      </w:pPr>
+      <w:proofErr w:type="spellStart"/>
+      <w:r>
+        <w:t>Reserviours</w:t>
+      </w:r>
+      <w:proofErr w:type="spellEnd"/>
+      <w:r>
+        <w:t xml:space="preserve"> </w:t>
+      </w:r>
+    </w:p>
+    <w:p>
+      <w:pPr>
+        <w:pStyle w:val="ListParagraph"/>
+        <w:numPr>
+          <w:ilvl w:val="0"/>
+          <w:numId w:val="2"/>
+        </w:numPr>
+      </w:pPr>
+      <w:r>
+        <w:t>Flow gages</w:t>
+      </w:r>
+    </w:p>
+    <w:p>
+      <w:pPr>
+        <w:pStyle w:val="ListParagraph"/>
+        <w:numPr>
+          <w:ilvl w:val="0"/>
+          <w:numId w:val="2"/>
+        </w:numPr>
+      </w:pPr>
+      <w:r>
+        <w:lastRenderedPageBreak/>
+        <w:t xml:space="preserve">Conductivity </w:t>
+      </w:r>
+    </w:p>
+    <w:p>
+      <w:pPr>
+        <w:ind w:left="360"/>
+      </w:pPr>
+      <w:r>
+        <w:t xml:space="preserve">Data visualizations: plot of where we are currently at versus where the historical average is. – </w:t>
+      </w:r>
+      <w:proofErr w:type="spellStart"/>
+      <w:r>
+        <w:t>cdec</w:t>
+      </w:r>
+      <w:proofErr w:type="spellEnd"/>
+      <w:r>
+        <w:t xml:space="preserve"> </w:t>
+      </w:r>
+    </w:p>
+    <w:p>
+      <w:pPr>
+        <w:pStyle w:val="ListParagraph"/>
+        <w:numPr>
+          <w:ilvl w:val="0"/>
+          <w:numId w:val="2"/>
+        </w:numPr>
+      </w:pPr>
+      <w:r>
+        <w:t>Water exports,</w:t>
+      </w:r>
+    </w:p>
+    <w:p>
+      <w:pPr>
+        <w:pStyle w:val="ListParagraph"/>
+        <w:numPr>
+          <w:ilvl w:val="0"/>
+          <w:numId w:val="2"/>
+        </w:numPr>
+      </w:pPr>
+      <w:proofErr w:type="spellStart"/>
+      <w:r>
+        <w:t>Salninty</w:t>
+      </w:r>
+      <w:proofErr w:type="spellEnd"/>
+    </w:p>
+    <w:p>
+      <w:pPr>
+        <w:pStyle w:val="ListParagraph"/>
+        <w:numPr>
+          <w:ilvl w:val="0"/>
+          <w:numId w:val="2"/>
+        </w:numPr>
+      </w:pPr>
+      <w:r>
+        <w:t xml:space="preserve">And temperature </w:t>
+      </w:r>
+    </w:p>
+    <w:p>
+      <w:pPr>
+        <w:pStyle w:val="ListParagraph"/>
+        <w:numPr>
+          <w:ilvl w:val="1"/>
+          <w:numId w:val="2"/>
+        </w:numPr>
+      </w:pPr>
+      <w:r>
+        <w:t xml:space="preserve">Have an explanation of the plot. </w:t>
+      </w:r>
+    </w:p>
+    <w:p>
+      <w:pPr>
+        <w:pStyle w:val="ListParagraph"/>
+        <w:numPr>
+          <w:ilvl w:val="2"/>
+          <w:numId w:val="2"/>
+        </w:numPr>
+      </w:pPr>
+      <w:r>
+        <w:t xml:space="preserve"> How does that get updated every month?</w:t>
+      </w:r>
+    </w:p>
+    <w:p>
+      <w:pPr>
+        <w:pStyle w:val="ListParagraph"/>
+        <w:numPr>
+          <w:ilvl w:val="3"/>
+          <w:numId w:val="2"/>
+        </w:numPr>
+      </w:pPr>
+      <w:r>
+        <w:t>Need to have bounds so it only shows one month at a time</w:t>
+      </w:r>
+    </w:p>
+    <w:p>
+      <w:pPr>
+        <w:pStyle w:val="ListParagraph"/>
+        <w:numPr>
+          <w:ilvl w:val="3"/>
+          <w:numId w:val="2"/>
+        </w:numPr>
+      </w:pPr>
+      <w:r>
+        <w:t>“</w:t>
+      </w:r>
+      <w:proofErr w:type="gramStart"/>
+      <w:r>
+        <w:t>these</w:t>
+      </w:r>
+      <w:proofErr w:type="gramEnd"/>
+      <w:r>
+        <w:t xml:space="preserve"> numbers are low this could indicate </w:t>
+      </w:r>
+      <w:proofErr w:type="spellStart"/>
+      <w:r>
+        <w:t>xyz</w:t>
+      </w:r>
+      <w:proofErr w:type="spellEnd"/>
+      <w:r>
+        <w:t xml:space="preserve">” </w:t>
+      </w:r>
+    </w:p>
+    <w:p>
+      <w:pPr>
+        <w:pStyle w:val="ListParagraph"/>
+        <w:numPr>
+          <w:ilvl w:val="0"/>
+          <w:numId w:val="2"/>
+        </w:numPr>
+      </w:pPr>
+      <w:r>
+        <w:t xml:space="preserve">Need it publicly accessible – so that it doesn’t live on my computer. </w:t>
+      </w:r>
+    </w:p>
+    <w:p>
+      <w:pPr>
+        <w:pStyle w:val="ListParagraph"/>
+        <w:numPr>
+          <w:ilvl w:val="0"/>
+          <w:numId w:val="2"/>
+        </w:numPr>
+      </w:pPr>
+      <w:r>
+        <w:t xml:space="preserve">Add new information to xlsx </w:t>
+      </w:r>
+    </w:p>
+    <w:p>
+      <w:pPr>
+        <w:pStyle w:val="ListParagraph"/>
+        <w:numPr>
+          <w:ilvl w:val="0"/>
+          <w:numId w:val="2"/>
+        </w:numPr>
+      </w:pPr>
+      <w:r>
+        <w:t xml:space="preserve">Flex dashboard </w:t>
+      </w:r>
+    </w:p>
+    <w:p>
+      <w:pPr>
+        <w:pStyle w:val="ListParagraph"/>
+        <w:numPr>
+          <w:ilvl w:val="0"/>
+          <w:numId w:val="2"/>
+        </w:numPr>
+      </w:pPr>
+      <w:r>
+        <w:t xml:space="preserve">Meeting with </w:t>
+      </w:r>
+      <w:proofErr w:type="spellStart"/>
+      <w:r>
+        <w:t>ryan</w:t>
+      </w:r>
+      <w:proofErr w:type="spellEnd"/>
+      <w:r>
+        <w:t xml:space="preserve"> to get it off my computer so it</w:t>
+      </w:r>
+    </w:p>
+    <w:p>
+      <w:pPr>
+        <w:pStyle w:val="ListParagraph"/>
+        <w:numPr>
+          <w:ilvl w:val="0"/>
+          <w:numId w:val="2"/>
+        </w:numPr>
+      </w:pPr>
+      <w:r>
+        <w:t xml:space="preserve">Make visuals besides plots. </w:t>
+      </w:r>
+      <w:r>
+        <w:sym w:font="Wingdings" w:char="F0E0"/>
+      </w:r>
+      <w:r>
+        <w:t xml:space="preserve"> like ppt we submit monthly </w:t>
+      </w:r>
+    </w:p>
     <w:p>
       <w:pPr>
         <w:rPr>
@@ -214,7 +839,7 @@
           <w:numId w:val="1"/>
         </w:numPr>
       </w:pPr>
-      <w:hyperlink r:id="rId5" w:history="1">
+      <w:hyperlink r:id="rId9" w:history="1">
         <w:r>
           <w:rPr>
             <w:rStyle w:val="Hyperlink"/>
@@ -269,6 +894,7 @@
         </w:numPr>
       </w:pPr>
       <w:r>
+        <w:lastRenderedPageBreak/>
         <w:t xml:space="preserve">Quarto that isn’t linked to my </w:t>
       </w:r>
       <w:proofErr w:type="spellStart"/>
@@ -410,6 +1036,7 @@
     <w:p>
       <w:proofErr w:type="gramStart"/>
       <w:r>
+        <w:lastRenderedPageBreak/>
         <w:t>how</w:t>
       </w:r>
       <w:proofErr w:type="gramEnd"/>
@@ -575,6 +1202,7 @@
     <w:p/>
     <w:p>
       <w:r>
+        <w:lastRenderedPageBreak/>
         <w:t xml:space="preserve">exports: </w:t>
       </w:r>
       <w:proofErr w:type="spellStart"/>
@@ -624,556 +1252,550 @@
     <w:p/>
     <w:p>
       <w:r>
+        <w:t>--&gt; in by the numbers "BTN readout"</w:t>
+      </w:r>
+    </w:p>
+    <w:p>
+      <w:r>
+        <w:t xml:space="preserve">- screen reader/ </w:t>
+      </w:r>
+      <w:proofErr w:type="spellStart"/>
+      <w:r>
+        <w:t>its</w:t>
+      </w:r>
+      <w:proofErr w:type="spellEnd"/>
+      <w:r>
+        <w:t xml:space="preserve"> for </w:t>
+      </w:r>
+      <w:proofErr w:type="spellStart"/>
+      <w:r>
+        <w:t>accessability</w:t>
+      </w:r>
+      <w:proofErr w:type="spellEnd"/>
+      <w:r>
+        <w:t xml:space="preserve"> </w:t>
+      </w:r>
+    </w:p>
+    <w:p/>
+    <w:p>
+      <w:r>
+        <w:t xml:space="preserve">change the 20-year flow--&gt; see how many years it </w:t>
+      </w:r>
+      <w:proofErr w:type="gramStart"/>
+      <w:r>
+        <w:t>actually is</w:t>
+      </w:r>
+      <w:proofErr w:type="gramEnd"/>
+      <w:r>
+        <w:t xml:space="preserve">. </w:t>
+      </w:r>
+    </w:p>
+    <w:p/>
+    <w:p/>
+    <w:p/>
+    <w:p/>
+    <w:p>
+      <w:r>
+        <w:t xml:space="preserve">agenda item * put as X and highlight </w:t>
+      </w:r>
+    </w:p>
+    <w:p/>
+    <w:p>
+      <w:r>
+        <w:t xml:space="preserve">once finished --&gt; look back over </w:t>
+      </w:r>
+      <w:proofErr w:type="spellStart"/>
+      <w:r>
+        <w:t>everythign</w:t>
+      </w:r>
+      <w:proofErr w:type="spellEnd"/>
+      <w:r>
+        <w:t xml:space="preserve"> - quick double check numbers look good. </w:t>
+      </w:r>
+    </w:p>
+    <w:p/>
+    <w:p>
+      <w:r>
         <w:lastRenderedPageBreak/>
-        <w:t>--&gt; in by the numbers "BTN readout"</w:t>
-      </w:r>
-    </w:p>
-    <w:p>
-      <w:r>
-        <w:t xml:space="preserve">- screen reader/ </w:t>
-      </w:r>
-      <w:proofErr w:type="spellStart"/>
-      <w:r>
-        <w:t>its</w:t>
-      </w:r>
-      <w:proofErr w:type="spellEnd"/>
-      <w:r>
-        <w:t xml:space="preserve"> for </w:t>
-      </w:r>
-      <w:proofErr w:type="spellStart"/>
-      <w:r>
-        <w:t>accessability</w:t>
+        <w:t xml:space="preserve">read the word document </w:t>
+      </w:r>
+    </w:p>
+    <w:p/>
+    <w:p/>
+    <w:p/>
+    <w:p>
+      <w:r>
+        <w:t xml:space="preserve">Performance </w:t>
+      </w:r>
+      <w:proofErr w:type="spellStart"/>
+      <w:r>
+        <w:t>measurems</w:t>
+      </w:r>
+      <w:proofErr w:type="spellEnd"/>
+      <w:r>
+        <w:t xml:space="preserve"> of the delta science plan</w:t>
+      </w:r>
+    </w:p>
+    <w:p/>
+    <w:p>
+      <w:r>
+        <w:t xml:space="preserve">shiny or </w:t>
+      </w:r>
+      <w:proofErr w:type="spellStart"/>
+      <w:r>
+        <w:t>tableu</w:t>
       </w:r>
       <w:proofErr w:type="spellEnd"/>
       <w:r>
         <w:t xml:space="preserve"> </w:t>
       </w:r>
     </w:p>
-    <w:p/>
-    <w:p>
-      <w:r>
-        <w:t xml:space="preserve">change the 20-year flow--&gt; see how many years it </w:t>
-      </w:r>
+    <w:p>
+      <w:r>
+        <w:t xml:space="preserve">- connect by the numbers </w:t>
+      </w:r>
+    </w:p>
+    <w:p>
+      <w:r>
+        <w:t xml:space="preserve">shiny needs to be regularly </w:t>
+      </w:r>
+      <w:proofErr w:type="spellStart"/>
+      <w:r>
+        <w:t>maintainted</w:t>
+      </w:r>
+      <w:proofErr w:type="spellEnd"/>
+      <w:r>
+        <w:t xml:space="preserve"> </w:t>
+      </w:r>
+    </w:p>
+    <w:p/>
+    <w:p>
+      <w:r>
+        <w:t>make a dashboard and room for information --&gt; can provide context</w:t>
+      </w:r>
+    </w:p>
+    <w:p>
+      <w:r>
+        <w:t xml:space="preserve">--&gt; what does it mean when something in the green, something in the red. </w:t>
+      </w:r>
+    </w:p>
+    <w:p/>
+    <w:p>
+      <w:r>
+        <w:t xml:space="preserve">- can make a blog about it. - if there will be more of a public interface. </w:t>
+      </w:r>
+    </w:p>
+    <w:p/>
+    <w:p/>
+    <w:p>
+      <w:r>
+        <w:t xml:space="preserve">Gets sent to Emma (Maggie </w:t>
+      </w:r>
+      <w:proofErr w:type="spellStart"/>
+      <w:r>
+        <w:t>gonna</w:t>
+      </w:r>
+      <w:proofErr w:type="spellEnd"/>
+      <w:r>
+        <w:t xml:space="preserve"> cc me)</w:t>
+      </w:r>
+    </w:p>
+    <w:p>
       <w:proofErr w:type="gramStart"/>
       <w:r>
-        <w:t>actually is</w:t>
+        <w:t>Usually</w:t>
       </w:r>
       <w:proofErr w:type="gramEnd"/>
       <w:r>
+        <w:t xml:space="preserve"> due the Tuesday before the end of the month. numbers are </w:t>
+      </w:r>
+      <w:proofErr w:type="spellStart"/>
+      <w:r>
+        <w:t>relatily</w:t>
+      </w:r>
+      <w:proofErr w:type="spellEnd"/>
+      <w:r>
+        <w:t xml:space="preserve"> fresh for the council meeting. </w:t>
+      </w:r>
+    </w:p>
+    <w:p/>
+    <w:p/>
+    <w:p/>
+    <w:p>
+      <w:r>
+        <w:t>-----</w:t>
+      </w:r>
+    </w:p>
+    <w:p>
+      <w:r>
+        <w:t>try to automate what we can in R first</w:t>
+      </w:r>
+    </w:p>
+    <w:p>
+      <w:r>
+        <w:t xml:space="preserve">then from </w:t>
+      </w:r>
+      <w:proofErr w:type="spellStart"/>
+      <w:r>
+        <w:t>tehre</w:t>
+      </w:r>
+      <w:proofErr w:type="spellEnd"/>
+      <w:r>
+        <w:t xml:space="preserve"> using a dashboard website: </w:t>
+      </w:r>
+    </w:p>
+    <w:p>
+      <w:r>
+        <w:t>- shiny would need an SOP/Read me</w:t>
+      </w:r>
+    </w:p>
+    <w:p/>
+    <w:p/>
+    <w:p/>
+    <w:p>
+      <w:r>
+        <w:t xml:space="preserve">quarto - very similar to </w:t>
+      </w:r>
+      <w:proofErr w:type="spellStart"/>
+      <w:r>
+        <w:t>Rmarkdown</w:t>
+      </w:r>
+      <w:proofErr w:type="spellEnd"/>
+    </w:p>
+    <w:p>
+      <w:r>
+        <w:t xml:space="preserve">--&gt; need to make sure it is publicly </w:t>
+      </w:r>
+      <w:proofErr w:type="spellStart"/>
+      <w:r>
+        <w:t>accessable</w:t>
+      </w:r>
+      <w:proofErr w:type="spellEnd"/>
+      <w:r>
+        <w:t xml:space="preserve"> </w:t>
+      </w:r>
+    </w:p>
+    <w:p/>
+    <w:p>
+      <w:r>
+        <w:t xml:space="preserve">seasonal presentation to the council - </w:t>
+      </w:r>
+      <w:proofErr w:type="spellStart"/>
+      <w:r>
+        <w:t>lisa</w:t>
+      </w:r>
+      <w:proofErr w:type="spellEnd"/>
+      <w:r>
+        <w:t xml:space="preserve"> </w:t>
+      </w:r>
+      <w:proofErr w:type="spellStart"/>
+      <w:r>
+        <w:t>marie</w:t>
+      </w:r>
+      <w:proofErr w:type="spellEnd"/>
+      <w:r>
+        <w:t xml:space="preserve"> present generally but then we can do a seasonal one- these are the </w:t>
+      </w:r>
+      <w:proofErr w:type="spellStart"/>
+      <w:r>
+        <w:t>condidiotns</w:t>
+      </w:r>
+      <w:proofErr w:type="spellEnd"/>
+      <w:r>
+        <w:t xml:space="preserve"> we expect and winter crazy rain, floods </w:t>
+      </w:r>
+      <w:proofErr w:type="spellStart"/>
+      <w:r>
+        <w:t>ect</w:t>
+      </w:r>
+      <w:proofErr w:type="spellEnd"/>
+      <w:r>
         <w:t xml:space="preserve">. </w:t>
       </w:r>
     </w:p>
     <w:p/>
-    <w:p/>
-    <w:p/>
-    <w:p/>
-    <w:p>
-      <w:r>
-        <w:t xml:space="preserve">agenda item * put as X and highlight </w:t>
-      </w:r>
-    </w:p>
-    <w:p/>
-    <w:p>
-      <w:r>
-        <w:t xml:space="preserve">once finished --&gt; look back over </w:t>
-      </w:r>
-      <w:proofErr w:type="spellStart"/>
-      <w:r>
-        <w:t>everythign</w:t>
-      </w:r>
-      <w:proofErr w:type="spellEnd"/>
-      <w:r>
-        <w:t xml:space="preserve"> - quick double check numbers look good. </w:t>
-      </w:r>
-    </w:p>
-    <w:p/>
-    <w:p>
-      <w:r>
-        <w:t xml:space="preserve">read the word document </w:t>
-      </w:r>
-    </w:p>
-    <w:p/>
-    <w:p/>
-    <w:p/>
-    <w:p>
-      <w:r>
-        <w:t xml:space="preserve">Performance </w:t>
-      </w:r>
-      <w:proofErr w:type="spellStart"/>
-      <w:r>
-        <w:t>measurems</w:t>
-      </w:r>
-      <w:proofErr w:type="spellEnd"/>
-      <w:r>
-        <w:t xml:space="preserve"> of the delta science plan</w:t>
-      </w:r>
-    </w:p>
-    <w:p/>
-    <w:p>
-      <w:r>
-        <w:t xml:space="preserve">shiny or </w:t>
-      </w:r>
-      <w:proofErr w:type="spellStart"/>
-      <w:r>
-        <w:t>tableu</w:t>
+    <w:p>
+      <w:proofErr w:type="gramStart"/>
+      <w:r>
+        <w:t>snow</w:t>
+      </w:r>
+      <w:proofErr w:type="gramEnd"/>
+      <w:r>
+        <w:t xml:space="preserve"> melt we will expect to see these changes. temp will stay cooler. </w:t>
+      </w:r>
+    </w:p>
+    <w:p/>
+    <w:p>
+      <w:proofErr w:type="gramStart"/>
+      <w:r>
+        <w:t>why</w:t>
+      </w:r>
+      <w:proofErr w:type="gramEnd"/>
+      <w:r>
+        <w:t xml:space="preserve"> is this part of the lead scientist report. - seasonal one. 5-10 min presentation. </w:t>
+      </w:r>
+    </w:p>
+    <w:p/>
+    <w:p>
+      <w:proofErr w:type="gramStart"/>
+      <w:r>
+        <w:t>SOP's</w:t>
+      </w:r>
+      <w:proofErr w:type="gramEnd"/>
+      <w:r>
+        <w:t xml:space="preserve"> for all of this. </w:t>
+      </w:r>
+    </w:p>
+    <w:p>
+      <w:r>
+        <w:t>-for the code</w:t>
+      </w:r>
+    </w:p>
+    <w:p>
+      <w:r>
+        <w:t xml:space="preserve">- for the presentation </w:t>
+      </w:r>
+    </w:p>
+    <w:p>
+      <w:r>
+        <w:t xml:space="preserve">lack of SOPs </w:t>
+      </w:r>
+    </w:p>
+    <w:p>
+      <w:r>
+        <w:t>set up git hub</w:t>
+      </w:r>
+    </w:p>
+    <w:p>
+      <w:r>
+        <w:t>set up R project</w:t>
+      </w:r>
+    </w:p>
+    <w:p/>
+    <w:p>
+      <w:r>
+        <w:t xml:space="preserve">start with </w:t>
+      </w:r>
+      <w:proofErr w:type="spellStart"/>
+      <w:r>
+        <w:t>Rmarkdown</w:t>
+      </w:r>
+      <w:proofErr w:type="spellEnd"/>
+    </w:p>
+    <w:p>
+      <w:r>
+        <w:t xml:space="preserve">try to </w:t>
+      </w:r>
+      <w:proofErr w:type="spellStart"/>
+      <w:r>
+        <w:t>Rvest</w:t>
+      </w:r>
+      <w:proofErr w:type="spellEnd"/>
+      <w:r>
+        <w:t xml:space="preserve"> to pull numbers </w:t>
+      </w:r>
+    </w:p>
+    <w:p>
+      <w:r>
+        <w:t xml:space="preserve">--&gt; if </w:t>
+      </w:r>
+      <w:proofErr w:type="spellStart"/>
+      <w:r>
+        <w:t>doesnt</w:t>
+      </w:r>
+      <w:proofErr w:type="spellEnd"/>
+      <w:r>
+        <w:t xml:space="preserve"> work, find data that feeds into that. to see </w:t>
+      </w:r>
+      <w:proofErr w:type="gramStart"/>
+      <w:r>
+        <w:t xml:space="preserve">if </w:t>
+      </w:r>
+      <w:proofErr w:type="spellStart"/>
+      <w:r>
+        <w:t>i</w:t>
+      </w:r>
+      <w:proofErr w:type="spellEnd"/>
+      <w:proofErr w:type="gramEnd"/>
+      <w:r>
+        <w:t xml:space="preserve"> can pull from it. </w:t>
+      </w:r>
+    </w:p>
+    <w:p/>
+    <w:p/>
+    <w:p>
+      <w:r>
+        <w:t xml:space="preserve">build a map in R --&gt; where the readings are coming from. </w:t>
+      </w:r>
+    </w:p>
+    <w:p/>
+    <w:p>
+      <w:r>
+        <w:t xml:space="preserve">by the numbers report -- how to automate it. </w:t>
+      </w:r>
+    </w:p>
+    <w:p>
+      <w:r>
+        <w:t>https://explore.baydeltalive.com/</w:t>
+      </w:r>
+    </w:p>
+    <w:p/>
+    <w:p>
+      <w:r>
+        <w:t xml:space="preserve">another idea for an indicator --&gt; </w:t>
+      </w:r>
+    </w:p>
+    <w:p>
+      <w:r>
+        <w:t xml:space="preserve">https://explore.baydeltalive.com/ --&gt; maybe </w:t>
+      </w:r>
+      <w:proofErr w:type="spellStart"/>
+      <w:r>
+        <w:t>soemthing</w:t>
+      </w:r>
+      <w:proofErr w:type="spellEnd"/>
+      <w:r>
+        <w:t xml:space="preserve"> from here</w:t>
+      </w:r>
+    </w:p>
+    <w:p/>
+    <w:p>
+      <w:r>
+        <w:t>by the numbers need context besides red, blue, green. - part of the lead scientist report</w:t>
+      </w:r>
+    </w:p>
+    <w:p/>
+    <w:p/>
+    <w:p>
+      <w:r>
+        <w:t>dashboard due: for LSR</w:t>
+      </w:r>
+    </w:p>
+    <w:p>
+      <w:r>
+        <w:t xml:space="preserve">- </w:t>
+      </w:r>
+      <w:proofErr w:type="gramStart"/>
+      <w:r>
+        <w:t>may</w:t>
+      </w:r>
+      <w:proofErr w:type="gramEnd"/>
+      <w:r>
+        <w:t xml:space="preserve"> 23rd council meeting due complete May 7th. - email that </w:t>
+      </w:r>
+      <w:proofErr w:type="spellStart"/>
+      <w:r>
+        <w:t>maggie</w:t>
+      </w:r>
+      <w:proofErr w:type="spellEnd"/>
+      <w:r>
+        <w:t xml:space="preserve"> sent to all program managers. ~ 2 weeks before the council meeting the LSR is due. </w:t>
+      </w:r>
+    </w:p>
+    <w:p/>
+    <w:p>
+      <w:r>
+        <w:t xml:space="preserve">- want papers that are related to </w:t>
+      </w:r>
+      <w:proofErr w:type="spellStart"/>
+      <w:proofErr w:type="gramStart"/>
+      <w:r>
+        <w:t>whats</w:t>
+      </w:r>
+      <w:proofErr w:type="spellEnd"/>
+      <w:proofErr w:type="gramEnd"/>
+      <w:r>
+        <w:t xml:space="preserve"> happening to the </w:t>
+      </w:r>
+      <w:proofErr w:type="spellStart"/>
+      <w:r>
+        <w:t>coucnil</w:t>
+      </w:r>
+      <w:proofErr w:type="spellEnd"/>
+      <w:r>
+        <w:t xml:space="preserve">. Funded by the council, or related to what is going on. </w:t>
+      </w:r>
+    </w:p>
+    <w:p/>
+    <w:p>
+      <w:r>
+        <w:t xml:space="preserve">- Summary - make less technical. </w:t>
+      </w:r>
+      <w:proofErr w:type="spellStart"/>
+      <w:r>
+        <w:t>Febuary</w:t>
+      </w:r>
+      <w:proofErr w:type="spellEnd"/>
+      <w:r>
+        <w:t xml:space="preserve">/march one: paper that </w:t>
+      </w:r>
+      <w:proofErr w:type="spellStart"/>
+      <w:r>
+        <w:t>lisa</w:t>
       </w:r>
       <w:proofErr w:type="spellEnd"/>
       <w:r>
         <w:t xml:space="preserve"> </w:t>
       </w:r>
-    </w:p>
-    <w:p>
-      <w:r>
-        <w:t xml:space="preserve">- connect by the numbers </w:t>
-      </w:r>
-    </w:p>
-    <w:p>
-      <w:r>
-        <w:t xml:space="preserve">shiny needs to be regularly </w:t>
-      </w:r>
-      <w:proofErr w:type="spellStart"/>
-      <w:r>
-        <w:t>maintainted</w:t>
-      </w:r>
-      <w:proofErr w:type="spellEnd"/>
-      <w:r>
-        <w:t xml:space="preserve"> </w:t>
-      </w:r>
-    </w:p>
-    <w:p/>
-    <w:p>
-      <w:r>
-        <w:t>make a dashboard and room for information --&gt; can provide context</w:t>
-      </w:r>
-    </w:p>
-    <w:p>
-      <w:r>
-        <w:t xml:space="preserve">--&gt; what does it mean when something in the green, something in the red. </w:t>
-      </w:r>
-    </w:p>
-    <w:p/>
-    <w:p>
-      <w:r>
-        <w:t xml:space="preserve">- can make a blog about it. - if there will be more of a public interface. </w:t>
-      </w:r>
-    </w:p>
-    <w:p/>
-    <w:p/>
-    <w:p>
-      <w:r>
-        <w:t xml:space="preserve">Gets sent to Emma (Maggie </w:t>
-      </w:r>
-      <w:proofErr w:type="spellStart"/>
-      <w:r>
-        <w:t>gonna</w:t>
-      </w:r>
-      <w:proofErr w:type="spellEnd"/>
-      <w:r>
-        <w:t xml:space="preserve"> cc me)</w:t>
-      </w:r>
-    </w:p>
-    <w:p>
+      <w:proofErr w:type="spellStart"/>
+      <w:r>
+        <w:t>marie</w:t>
+      </w:r>
+      <w:proofErr w:type="spellEnd"/>
+      <w:r>
+        <w:t xml:space="preserve"> wanted us to. Drought synthesis work. </w:t>
+      </w:r>
+    </w:p>
+    <w:p/>
+    <w:p>
+      <w:r>
+        <w:t xml:space="preserve">focus on the abstract and then the methods before and </w:t>
+      </w:r>
       <w:proofErr w:type="gramStart"/>
       <w:r>
-        <w:t>Usually</w:t>
+        <w:t>the final conclusion</w:t>
       </w:r>
       <w:proofErr w:type="gramEnd"/>
       <w:r>
-        <w:t xml:space="preserve"> due the Tuesday before the end of the month. numbers are </w:t>
-      </w:r>
-      <w:proofErr w:type="spellStart"/>
-      <w:r>
-        <w:t>relatily</w:t>
-      </w:r>
-      <w:proofErr w:type="spellEnd"/>
-      <w:r>
-        <w:t xml:space="preserve"> fresh for the council meeting. </w:t>
-      </w:r>
-    </w:p>
-    <w:p/>
-    <w:p/>
-    <w:p/>
-    <w:p>
-      <w:r>
-        <w:t>-----</w:t>
-      </w:r>
-    </w:p>
-    <w:p>
-      <w:r>
-        <w:t>try to automate what we can in R first</w:t>
-      </w:r>
-    </w:p>
-    <w:p>
-      <w:r>
-        <w:t xml:space="preserve">then from </w:t>
-      </w:r>
-      <w:proofErr w:type="spellStart"/>
-      <w:r>
-        <w:t>tehre</w:t>
-      </w:r>
-      <w:proofErr w:type="spellEnd"/>
-      <w:r>
-        <w:t xml:space="preserve"> using a dashboard website: </w:t>
-      </w:r>
-    </w:p>
-    <w:p>
-      <w:r>
-        <w:t>- shiny would need an SOP/Read me</w:t>
-      </w:r>
-    </w:p>
-    <w:p/>
-    <w:p/>
-    <w:p/>
-    <w:p>
-      <w:r>
-        <w:t xml:space="preserve">quarto - very similar to </w:t>
-      </w:r>
-      <w:proofErr w:type="spellStart"/>
-      <w:r>
-        <w:t>Rmarkdown</w:t>
-      </w:r>
-      <w:proofErr w:type="spellEnd"/>
-    </w:p>
-    <w:p>
-      <w:r>
-        <w:t xml:space="preserve">--&gt; need to make sure it is publicly </w:t>
-      </w:r>
-      <w:proofErr w:type="spellStart"/>
-      <w:r>
-        <w:t>accessable</w:t>
-      </w:r>
-      <w:proofErr w:type="spellEnd"/>
-      <w:r>
-        <w:t xml:space="preserve"> </w:t>
-      </w:r>
-    </w:p>
-    <w:p/>
-    <w:p>
-      <w:r>
-        <w:t xml:space="preserve">seasonal presentation to the council - </w:t>
-      </w:r>
-      <w:proofErr w:type="spellStart"/>
-      <w:r>
-        <w:t>lisa</w:t>
-      </w:r>
-      <w:proofErr w:type="spellEnd"/>
-      <w:r>
-        <w:t xml:space="preserve"> </w:t>
-      </w:r>
-      <w:proofErr w:type="spellStart"/>
-      <w:r>
-        <w:t>marie</w:t>
-      </w:r>
-      <w:proofErr w:type="spellEnd"/>
-      <w:r>
-        <w:t xml:space="preserve"> present generally but then we can do a seasonal one- these are the </w:t>
-      </w:r>
-      <w:proofErr w:type="spellStart"/>
-      <w:r>
-        <w:t>condidiotns</w:t>
-      </w:r>
-      <w:proofErr w:type="spellEnd"/>
-      <w:r>
-        <w:t xml:space="preserve"> we expect and winter crazy rain, floods </w:t>
-      </w:r>
-      <w:proofErr w:type="spellStart"/>
-      <w:r>
-        <w:t>ect</w:t>
-      </w:r>
-      <w:proofErr w:type="spellEnd"/>
-      <w:r>
         <w:t xml:space="preserve">. </w:t>
       </w:r>
     </w:p>
-    <w:p/>
-    <w:p>
+    <w:p>
+      <w:r>
+        <w:t xml:space="preserve">--&gt; pull out some key things that were </w:t>
+      </w:r>
+      <w:proofErr w:type="spellStart"/>
+      <w:r>
+        <w:t>intresting</w:t>
+      </w:r>
+      <w:proofErr w:type="spellEnd"/>
+      <w:r>
+        <w:t xml:space="preserve">. </w:t>
+      </w:r>
+    </w:p>
+    <w:p/>
+    <w:p>
+      <w:r>
+        <w:t xml:space="preserve">--&gt; how they did it. what questions they were specifically asking in this paper. </w:t>
+      </w:r>
       <w:proofErr w:type="gramStart"/>
       <w:r>
-        <w:t>snow</w:t>
-      </w:r>
+        <w:t xml:space="preserve">and </w:t>
+      </w:r>
+      <w:proofErr w:type="spellStart"/>
+      <w:r>
+        <w:t>i</w:t>
+      </w:r>
+      <w:proofErr w:type="spellEnd"/>
       <w:proofErr w:type="gramEnd"/>
       <w:r>
-        <w:t xml:space="preserve"> melt we will expect to see these changes. temp will stay cooler. </w:t>
-      </w:r>
-    </w:p>
-    <w:p/>
-    <w:p>
-      <w:proofErr w:type="gramStart"/>
-      <w:r>
-        <w:t>why</w:t>
-      </w:r>
-      <w:proofErr w:type="gramEnd"/>
-      <w:r>
-        <w:t xml:space="preserve"> is this part of the lead scientist report. - seasonal one. 5-10 min presentation. </w:t>
-      </w:r>
-    </w:p>
-    <w:p/>
-    <w:p>
-      <w:proofErr w:type="gramStart"/>
-      <w:r>
-        <w:t>SOP's</w:t>
-      </w:r>
-      <w:proofErr w:type="gramEnd"/>
-      <w:r>
-        <w:t xml:space="preserve"> for all of this. </w:t>
-      </w:r>
-    </w:p>
-    <w:p>
-      <w:r>
-        <w:t>-for the code</w:t>
-      </w:r>
-    </w:p>
-    <w:p>
-      <w:r>
-        <w:lastRenderedPageBreak/>
-        <w:t xml:space="preserve">- for the presentation </w:t>
-      </w:r>
-    </w:p>
-    <w:p>
-      <w:r>
-        <w:t xml:space="preserve">lack of SOPs </w:t>
-      </w:r>
-    </w:p>
-    <w:p>
-      <w:r>
-        <w:t>set up git hub</w:t>
-      </w:r>
-    </w:p>
-    <w:p>
-      <w:r>
-        <w:t>set up R project</w:t>
-      </w:r>
-    </w:p>
-    <w:p/>
-    <w:p>
-      <w:r>
-        <w:t xml:space="preserve">start with </w:t>
-      </w:r>
-      <w:proofErr w:type="spellStart"/>
-      <w:r>
-        <w:t>Rmarkdown</w:t>
-      </w:r>
-      <w:proofErr w:type="spellEnd"/>
-    </w:p>
-    <w:p>
-      <w:r>
-        <w:t xml:space="preserve">try to </w:t>
-      </w:r>
-      <w:proofErr w:type="spellStart"/>
-      <w:r>
-        <w:t>Rvest</w:t>
-      </w:r>
-      <w:proofErr w:type="spellEnd"/>
-      <w:r>
-        <w:t xml:space="preserve"> to pull numbers </w:t>
-      </w:r>
-    </w:p>
-    <w:p>
-      <w:r>
-        <w:t xml:space="preserve">--&gt; if </w:t>
-      </w:r>
-      <w:proofErr w:type="spellStart"/>
-      <w:r>
-        <w:t>doesnt</w:t>
-      </w:r>
-      <w:proofErr w:type="spellEnd"/>
-      <w:r>
-        <w:t xml:space="preserve"> work, find data that feeds into that. to see </w:t>
-      </w:r>
-      <w:proofErr w:type="gramStart"/>
-      <w:r>
-        <w:t xml:space="preserve">if </w:t>
-      </w:r>
-      <w:proofErr w:type="spellStart"/>
-      <w:r>
-        <w:t>i</w:t>
-      </w:r>
-      <w:proofErr w:type="spellEnd"/>
-      <w:proofErr w:type="gramEnd"/>
-      <w:r>
-        <w:t xml:space="preserve"> can pull from it. </w:t>
-      </w:r>
-    </w:p>
-    <w:p/>
-    <w:p/>
-    <w:p>
-      <w:r>
-        <w:t xml:space="preserve">build a map in R --&gt; where the readings are coming from. </w:t>
-      </w:r>
-    </w:p>
-    <w:p/>
-    <w:p>
-      <w:r>
-        <w:t xml:space="preserve">by the numbers report -- how to automate it. </w:t>
-      </w:r>
-    </w:p>
-    <w:p>
-      <w:r>
-        <w:t>https://explore.baydeltalive.com/</w:t>
-      </w:r>
-    </w:p>
-    <w:p/>
-    <w:p>
-      <w:r>
-        <w:t xml:space="preserve">another idea for an indicator --&gt; </w:t>
-      </w:r>
-    </w:p>
-    <w:p>
-      <w:r>
-        <w:t xml:space="preserve">https://explore.baydeltalive.com/ --&gt; maybe </w:t>
-      </w:r>
-      <w:proofErr w:type="spellStart"/>
-      <w:r>
-        <w:t>soemthing</w:t>
-      </w:r>
-      <w:proofErr w:type="spellEnd"/>
-      <w:r>
-        <w:t xml:space="preserve"> from here</w:t>
-      </w:r>
-    </w:p>
-    <w:p/>
-    <w:p>
-      <w:r>
-        <w:t>by the numbers need context besides red, blue, green. - part of the lead scientist report</w:t>
-      </w:r>
-    </w:p>
-    <w:p/>
-    <w:p/>
-    <w:p>
-      <w:r>
-        <w:t>dashboard due: for LSR</w:t>
-      </w:r>
-    </w:p>
-    <w:p>
-      <w:r>
-        <w:t xml:space="preserve">- </w:t>
-      </w:r>
-      <w:proofErr w:type="gramStart"/>
-      <w:r>
-        <w:t>may</w:t>
-      </w:r>
-      <w:proofErr w:type="gramEnd"/>
-      <w:r>
-        <w:t xml:space="preserve"> 23rd council meeting due complete May 7th. - email that </w:t>
-      </w:r>
-      <w:proofErr w:type="spellStart"/>
-      <w:r>
-        <w:t>maggie</w:t>
-      </w:r>
-      <w:proofErr w:type="spellEnd"/>
-      <w:r>
-        <w:t xml:space="preserve"> sent to all program managers. ~ 2 weeks before the council meeting the LSR is due. </w:t>
-      </w:r>
-    </w:p>
-    <w:p/>
-    <w:p>
-      <w:r>
-        <w:t xml:space="preserve">- want papers that are related to </w:t>
-      </w:r>
-      <w:proofErr w:type="spellStart"/>
-      <w:proofErr w:type="gramStart"/>
-      <w:r>
-        <w:t>whats</w:t>
-      </w:r>
-      <w:proofErr w:type="spellEnd"/>
-      <w:proofErr w:type="gramEnd"/>
-      <w:r>
-        <w:t xml:space="preserve"> happening to the </w:t>
-      </w:r>
-      <w:proofErr w:type="spellStart"/>
-      <w:r>
-        <w:t>coucnil</w:t>
-      </w:r>
-      <w:proofErr w:type="spellEnd"/>
-      <w:r>
-        <w:t xml:space="preserve">. Funded by the council, or related to what is going on. </w:t>
-      </w:r>
-    </w:p>
-    <w:p/>
-    <w:p>
-      <w:r>
-        <w:t xml:space="preserve">- Summary - make less technical. </w:t>
-      </w:r>
-      <w:proofErr w:type="spellStart"/>
-      <w:r>
-        <w:t>Febuary</w:t>
-      </w:r>
-      <w:proofErr w:type="spellEnd"/>
-      <w:r>
-        <w:t xml:space="preserve">/march one: paper that </w:t>
-      </w:r>
-      <w:proofErr w:type="spellStart"/>
-      <w:r>
-        <w:t>lisa</w:t>
-      </w:r>
-      <w:proofErr w:type="spellEnd"/>
-      <w:r>
-        <w:t xml:space="preserve"> </w:t>
-      </w:r>
-      <w:proofErr w:type="spellStart"/>
-      <w:r>
-        <w:t>marie</w:t>
-      </w:r>
-      <w:proofErr w:type="spellEnd"/>
-      <w:r>
-        <w:t xml:space="preserve"> wanted us to. Drought synthesis work. </w:t>
-      </w:r>
-    </w:p>
-    <w:p/>
-    <w:p>
-      <w:r>
-        <w:t xml:space="preserve">focus on the abstract and then the methods before and </w:t>
-      </w:r>
-      <w:proofErr w:type="gramStart"/>
-      <w:r>
-        <w:t>the final conclusion</w:t>
-      </w:r>
-      <w:proofErr w:type="gramEnd"/>
-      <w:r>
-        <w:t xml:space="preserve">. </w:t>
-      </w:r>
-    </w:p>
-    <w:p>
-      <w:r>
-        <w:t xml:space="preserve">--&gt; pull out some key things that were </w:t>
-      </w:r>
-      <w:proofErr w:type="spellStart"/>
-      <w:r>
-        <w:t>intresting</w:t>
-      </w:r>
-      <w:proofErr w:type="spellEnd"/>
-      <w:r>
-        <w:t xml:space="preserve">. </w:t>
-      </w:r>
-    </w:p>
-    <w:p/>
-    <w:p>
-      <w:r>
-        <w:t xml:space="preserve">--&gt; how they did it. what questions they were specifically asking in this paper. </w:t>
-      </w:r>
-      <w:proofErr w:type="gramStart"/>
-      <w:r>
-        <w:t xml:space="preserve">and </w:t>
-      </w:r>
-      <w:proofErr w:type="spellStart"/>
-      <w:r>
-        <w:t>i</w:t>
-      </w:r>
-      <w:proofErr w:type="spellEnd"/>
-      <w:proofErr w:type="gramEnd"/>
-      <w:r>
         <w:t xml:space="preserve"> can find the answers in the conclusions. </w:t>
       </w:r>
     </w:p>
     <w:p/>
     <w:p>
-      <w:proofErr w:type="gramStart"/>
-      <w:r>
-        <w:t>this</w:t>
-      </w:r>
-      <w:proofErr w:type="gramEnd"/>
-      <w:r>
-        <w:t xml:space="preserve"> is what </w:t>
+      <w:r>
+        <w:t xml:space="preserve">this is what </w:t>
       </w:r>
       <w:proofErr w:type="spellStart"/>
       <w:r>
@@ -1197,6 +1819,230 @@
 <file path=word/numbering.xml><?xml version="1.0" encoding="utf-8"?>
 <w:numbering xmlns:wpc="http://schemas.microsoft.com/office/word/2010/wordprocessingCanvas" xmlns:cx="http://schemas.microsoft.com/office/drawing/2014/chartex" xmlns:cx1="http://schemas.microsoft.com/office/drawing/2015/9/8/chartex" xmlns:cx2="http://schemas.microsoft.com/office/drawing/2015/10/21/chartex" xmlns:cx3="http://schemas.microsoft.com/office/drawing/2016/5/9/chartex" xmlns:cx4="http://schemas.microsoft.com/office/drawing/2016/5/10/chartex" xmlns:cx5="http://schemas.microsoft.com/office/drawing/2016/5/11/chartex" xmlns:cx6="http://schemas.microsoft.com/office/drawing/2016/5/12/chartex" xmlns:cx7="http://schemas.microsoft.com/office/drawing/2016/5/13/chartex" xmlns:cx8="http://schemas.microsoft.com/office/drawing/2016/5/14/chartex" xmlns:mc="http://schemas.openxmlformats.org/markup-compatibility/2006" xmlns:aink="http://schemas.microsoft.com/office/drawing/2016/ink" xmlns:am3d="http://schemas.microsoft.com/office/drawing/2017/model3d" xmlns:o="urn:schemas-microsoft-com:office:office" xmlns:oel="http://schemas.microsoft.com/office/2019/extlst" xmlns:r="http://schemas.openxmlformats.org/officeDocument/2006/relationships" xmlns:m="http://schemas.openxmlformats.org/officeDocument/2006/math" xmlns:v="urn:schemas-microsoft-com:vml" xmlns:wp14="http://schemas.microsoft.com/office/word/2010/wordprocessingDrawing" xmlns:wp="http://schemas.openxmlformats.org/drawingml/2006/wordprocessingDrawing" xmlns:w10="urn:schemas-microsoft-com:office:word" xmlns:w="http://schemas.openxmlformats.org/wordprocessingml/2006/main" xmlns:w14="http://schemas.microsoft.com/office/word/2010/wordml" xmlns:w15="http://schemas.microsoft.com/office/word/2012/wordml" xmlns:w16cex="http://schemas.microsoft.com/office/word/2018/wordml/cex" xmlns:w16cid="http://schemas.microsoft.com/office/word/2016/wordml/cid" xmlns:w16="http://schemas.microsoft.com/office/word/2018/wordml" xmlns:w16du="http://schemas.microsoft.com/office/word/2023/wordml/word16du" xmlns:w16sdtdh="http://schemas.microsoft.com/office/word/2020/wordml/sdtdatahash" xmlns:w16se="http://schemas.microsoft.com/office/word/2015/wordml/symex" xmlns:wpg="http://schemas.microsoft.com/office/word/2010/wordprocessingGroup" xmlns:wpi="http://schemas.microsoft.com/office/word/2010/wordprocessingInk" xmlns:wne="http://schemas.microsoft.com/office/word/2006/wordml" xmlns:wps="http://schemas.microsoft.com/office/word/2010/wordprocessingShape" mc:Ignorable="w14 w15 w16se w16cid w16 w16cex w16sdtdh w16du wp14">
   <w:abstractNum w:abstractNumId="0" w15:restartNumberingAfterBreak="0">
+    <w:nsid w:val="0D1222F2"/>
+    <w:multiLevelType w:val="hybridMultilevel"/>
+    <w:tmpl w:val="FFC250F8"/>
+    <w:lvl w:ilvl="0" w:tplc="B4B27D64">
+      <w:numFmt w:val="bullet"/>
+      <w:lvlText w:val="-"/>
+      <w:lvlJc w:val="left"/>
+      <w:pPr>
+        <w:ind w:left="1080" w:hanging="360"/>
+      </w:pPr>
+      <w:rPr>
+        <w:rFonts w:ascii="Aptos" w:eastAsiaTheme="minorHAnsi" w:hAnsi="Aptos" w:cstheme="minorBidi" w:hint="default"/>
+      </w:rPr>
+    </w:lvl>
+    <w:lvl w:ilvl="1" w:tplc="04090003" w:tentative="1">
+      <w:start w:val="1"/>
+      <w:numFmt w:val="bullet"/>
+      <w:lvlText w:val="o"/>
+      <w:lvlJc w:val="left"/>
+      <w:pPr>
+        <w:ind w:left="1800" w:hanging="360"/>
+      </w:pPr>
+      <w:rPr>
+        <w:rFonts w:ascii="Courier New" w:hAnsi="Courier New" w:cs="Courier New" w:hint="default"/>
+      </w:rPr>
+    </w:lvl>
+    <w:lvl w:ilvl="2" w:tplc="04090005" w:tentative="1">
+      <w:start w:val="1"/>
+      <w:numFmt w:val="bullet"/>
+      <w:lvlText w:val=""/>
+      <w:lvlJc w:val="left"/>
+      <w:pPr>
+        <w:ind w:left="2520" w:hanging="360"/>
+      </w:pPr>
+      <w:rPr>
+        <w:rFonts w:ascii="Wingdings" w:hAnsi="Wingdings" w:hint="default"/>
+      </w:rPr>
+    </w:lvl>
+    <w:lvl w:ilvl="3" w:tplc="04090001" w:tentative="1">
+      <w:start w:val="1"/>
+      <w:numFmt w:val="bullet"/>
+      <w:lvlText w:val=""/>
+      <w:lvlJc w:val="left"/>
+      <w:pPr>
+        <w:ind w:left="3240" w:hanging="360"/>
+      </w:pPr>
+      <w:rPr>
+        <w:rFonts w:ascii="Symbol" w:hAnsi="Symbol" w:hint="default"/>
+      </w:rPr>
+    </w:lvl>
+    <w:lvl w:ilvl="4" w:tplc="04090003" w:tentative="1">
+      <w:start w:val="1"/>
+      <w:numFmt w:val="bullet"/>
+      <w:lvlText w:val="o"/>
+      <w:lvlJc w:val="left"/>
+      <w:pPr>
+        <w:ind w:left="3960" w:hanging="360"/>
+      </w:pPr>
+      <w:rPr>
+        <w:rFonts w:ascii="Courier New" w:hAnsi="Courier New" w:cs="Courier New" w:hint="default"/>
+      </w:rPr>
+    </w:lvl>
+    <w:lvl w:ilvl="5" w:tplc="04090005" w:tentative="1">
+      <w:start w:val="1"/>
+      <w:numFmt w:val="bullet"/>
+      <w:lvlText w:val=""/>
+      <w:lvlJc w:val="left"/>
+      <w:pPr>
+        <w:ind w:left="4680" w:hanging="360"/>
+      </w:pPr>
+      <w:rPr>
+        <w:rFonts w:ascii="Wingdings" w:hAnsi="Wingdings" w:hint="default"/>
+      </w:rPr>
+    </w:lvl>
+    <w:lvl w:ilvl="6" w:tplc="04090001" w:tentative="1">
+      <w:start w:val="1"/>
+      <w:numFmt w:val="bullet"/>
+      <w:lvlText w:val=""/>
+      <w:lvlJc w:val="left"/>
+      <w:pPr>
+        <w:ind w:left="5400" w:hanging="360"/>
+      </w:pPr>
+      <w:rPr>
+        <w:rFonts w:ascii="Symbol" w:hAnsi="Symbol" w:hint="default"/>
+      </w:rPr>
+    </w:lvl>
+    <w:lvl w:ilvl="7" w:tplc="04090003" w:tentative="1">
+      <w:start w:val="1"/>
+      <w:numFmt w:val="bullet"/>
+      <w:lvlText w:val="o"/>
+      <w:lvlJc w:val="left"/>
+      <w:pPr>
+        <w:ind w:left="6120" w:hanging="360"/>
+      </w:pPr>
+      <w:rPr>
+        <w:rFonts w:ascii="Courier New" w:hAnsi="Courier New" w:cs="Courier New" w:hint="default"/>
+      </w:rPr>
+    </w:lvl>
+    <w:lvl w:ilvl="8" w:tplc="04090005" w:tentative="1">
+      <w:start w:val="1"/>
+      <w:numFmt w:val="bullet"/>
+      <w:lvlText w:val=""/>
+      <w:lvlJc w:val="left"/>
+      <w:pPr>
+        <w:ind w:left="6840" w:hanging="360"/>
+      </w:pPr>
+      <w:rPr>
+        <w:rFonts w:ascii="Wingdings" w:hAnsi="Wingdings" w:hint="default"/>
+      </w:rPr>
+    </w:lvl>
+  </w:abstractNum>
+  <w:abstractNum w:abstractNumId="1" w15:restartNumberingAfterBreak="0">
+    <w:nsid w:val="343D5819"/>
+    <w:multiLevelType w:val="hybridMultilevel"/>
+    <w:tmpl w:val="ECAE75AA"/>
+    <w:lvl w:ilvl="0" w:tplc="231A0A34">
+      <w:numFmt w:val="bullet"/>
+      <w:lvlText w:val="-"/>
+      <w:lvlJc w:val="left"/>
+      <w:pPr>
+        <w:ind w:left="720" w:hanging="360"/>
+      </w:pPr>
+      <w:rPr>
+        <w:rFonts w:ascii="Aptos" w:eastAsiaTheme="minorHAnsi" w:hAnsi="Aptos" w:cstheme="minorBidi" w:hint="default"/>
+      </w:rPr>
+    </w:lvl>
+    <w:lvl w:ilvl="1" w:tplc="04090003">
+      <w:start w:val="1"/>
+      <w:numFmt w:val="bullet"/>
+      <w:lvlText w:val="o"/>
+      <w:lvlJc w:val="left"/>
+      <w:pPr>
+        <w:ind w:left="1440" w:hanging="360"/>
+      </w:pPr>
+      <w:rPr>
+        <w:rFonts w:ascii="Courier New" w:hAnsi="Courier New" w:cs="Courier New" w:hint="default"/>
+      </w:rPr>
+    </w:lvl>
+    <w:lvl w:ilvl="2" w:tplc="04090005" w:tentative="1">
+      <w:start w:val="1"/>
+      <w:numFmt w:val="bullet"/>
+      <w:lvlText w:val=""/>
+      <w:lvlJc w:val="left"/>
+      <w:pPr>
+        <w:ind w:left="2160" w:hanging="360"/>
+      </w:pPr>
+      <w:rPr>
+        <w:rFonts w:ascii="Wingdings" w:hAnsi="Wingdings" w:hint="default"/>
+      </w:rPr>
+    </w:lvl>
+    <w:lvl w:ilvl="3" w:tplc="04090001" w:tentative="1">
+      <w:start w:val="1"/>
+      <w:numFmt w:val="bullet"/>
+      <w:lvlText w:val=""/>
+      <w:lvlJc w:val="left"/>
+      <w:pPr>
+        <w:ind w:left="2880" w:hanging="360"/>
+      </w:pPr>
+      <w:rPr>
+        <w:rFonts w:ascii="Symbol" w:hAnsi="Symbol" w:hint="default"/>
+      </w:rPr>
+    </w:lvl>
+    <w:lvl w:ilvl="4" w:tplc="04090003" w:tentative="1">
+      <w:start w:val="1"/>
+      <w:numFmt w:val="bullet"/>
+      <w:lvlText w:val="o"/>
+      <w:lvlJc w:val="left"/>
+      <w:pPr>
+        <w:ind w:left="3600" w:hanging="360"/>
+      </w:pPr>
+      <w:rPr>
+        <w:rFonts w:ascii="Courier New" w:hAnsi="Courier New" w:cs="Courier New" w:hint="default"/>
+      </w:rPr>
+    </w:lvl>
+    <w:lvl w:ilvl="5" w:tplc="04090005" w:tentative="1">
+      <w:start w:val="1"/>
+      <w:numFmt w:val="bullet"/>
+      <w:lvlText w:val=""/>
+      <w:lvlJc w:val="left"/>
+      <w:pPr>
+        <w:ind w:left="4320" w:hanging="360"/>
+      </w:pPr>
+      <w:rPr>
+        <w:rFonts w:ascii="Wingdings" w:hAnsi="Wingdings" w:hint="default"/>
+      </w:rPr>
+    </w:lvl>
+    <w:lvl w:ilvl="6" w:tplc="04090001" w:tentative="1">
+      <w:start w:val="1"/>
+      <w:numFmt w:val="bullet"/>
+      <w:lvlText w:val=""/>
+      <w:lvlJc w:val="left"/>
+      <w:pPr>
+        <w:ind w:left="5040" w:hanging="360"/>
+      </w:pPr>
+      <w:rPr>
+        <w:rFonts w:ascii="Symbol" w:hAnsi="Symbol" w:hint="default"/>
+      </w:rPr>
+    </w:lvl>
+    <w:lvl w:ilvl="7" w:tplc="04090003" w:tentative="1">
+      <w:start w:val="1"/>
+      <w:numFmt w:val="bullet"/>
+      <w:lvlText w:val="o"/>
+      <w:lvlJc w:val="left"/>
+      <w:pPr>
+        <w:ind w:left="5760" w:hanging="360"/>
+      </w:pPr>
+      <w:rPr>
+        <w:rFonts w:ascii="Courier New" w:hAnsi="Courier New" w:cs="Courier New" w:hint="default"/>
+      </w:rPr>
+    </w:lvl>
+    <w:lvl w:ilvl="8" w:tplc="04090005" w:tentative="1">
+      <w:start w:val="1"/>
+      <w:numFmt w:val="bullet"/>
+      <w:lvlText w:val=""/>
+      <w:lvlJc w:val="left"/>
+      <w:pPr>
+        <w:ind w:left="6480" w:hanging="360"/>
+      </w:pPr>
+      <w:rPr>
+        <w:rFonts w:ascii="Wingdings" w:hAnsi="Wingdings" w:hint="default"/>
+      </w:rPr>
+    </w:lvl>
+  </w:abstractNum>
+  <w:abstractNum w:abstractNumId="2" w15:restartNumberingAfterBreak="0">
     <w:nsid w:val="4D1D1BC6"/>
     <w:multiLevelType w:val="hybridMultilevel"/>
     <w:tmpl w:val="00FC13A2"/>
@@ -1308,8 +2154,129 @@
       </w:rPr>
     </w:lvl>
   </w:abstractNum>
+  <w:abstractNum w:abstractNumId="3" w15:restartNumberingAfterBreak="0">
+    <w:nsid w:val="6EF217F6"/>
+    <w:multiLevelType w:val="hybridMultilevel"/>
+    <w:tmpl w:val="D2AC8DAC"/>
+    <w:lvl w:ilvl="0" w:tplc="65C83A4C">
+      <w:numFmt w:val="bullet"/>
+      <w:lvlText w:val="-"/>
+      <w:lvlJc w:val="left"/>
+      <w:pPr>
+        <w:ind w:left="720" w:hanging="360"/>
+      </w:pPr>
+      <w:rPr>
+        <w:rFonts w:ascii="Aptos" w:eastAsiaTheme="minorHAnsi" w:hAnsi="Aptos" w:cstheme="minorBidi" w:hint="default"/>
+      </w:rPr>
+    </w:lvl>
+    <w:lvl w:ilvl="1" w:tplc="04090003">
+      <w:start w:val="1"/>
+      <w:numFmt w:val="bullet"/>
+      <w:lvlText w:val="o"/>
+      <w:lvlJc w:val="left"/>
+      <w:pPr>
+        <w:ind w:left="1440" w:hanging="360"/>
+      </w:pPr>
+      <w:rPr>
+        <w:rFonts w:ascii="Courier New" w:hAnsi="Courier New" w:cs="Courier New" w:hint="default"/>
+      </w:rPr>
+    </w:lvl>
+    <w:lvl w:ilvl="2" w:tplc="04090005">
+      <w:start w:val="1"/>
+      <w:numFmt w:val="bullet"/>
+      <w:lvlText w:val=""/>
+      <w:lvlJc w:val="left"/>
+      <w:pPr>
+        <w:ind w:left="2160" w:hanging="360"/>
+      </w:pPr>
+      <w:rPr>
+        <w:rFonts w:ascii="Wingdings" w:hAnsi="Wingdings" w:hint="default"/>
+      </w:rPr>
+    </w:lvl>
+    <w:lvl w:ilvl="3" w:tplc="04090001">
+      <w:start w:val="1"/>
+      <w:numFmt w:val="bullet"/>
+      <w:lvlText w:val=""/>
+      <w:lvlJc w:val="left"/>
+      <w:pPr>
+        <w:ind w:left="2880" w:hanging="360"/>
+      </w:pPr>
+      <w:rPr>
+        <w:rFonts w:ascii="Symbol" w:hAnsi="Symbol" w:hint="default"/>
+      </w:rPr>
+    </w:lvl>
+    <w:lvl w:ilvl="4" w:tplc="04090003" w:tentative="1">
+      <w:start w:val="1"/>
+      <w:numFmt w:val="bullet"/>
+      <w:lvlText w:val="o"/>
+      <w:lvlJc w:val="left"/>
+      <w:pPr>
+        <w:ind w:left="3600" w:hanging="360"/>
+      </w:pPr>
+      <w:rPr>
+        <w:rFonts w:ascii="Courier New" w:hAnsi="Courier New" w:cs="Courier New" w:hint="default"/>
+      </w:rPr>
+    </w:lvl>
+    <w:lvl w:ilvl="5" w:tplc="04090005" w:tentative="1">
+      <w:start w:val="1"/>
+      <w:numFmt w:val="bullet"/>
+      <w:lvlText w:val=""/>
+      <w:lvlJc w:val="left"/>
+      <w:pPr>
+        <w:ind w:left="4320" w:hanging="360"/>
+      </w:pPr>
+      <w:rPr>
+        <w:rFonts w:ascii="Wingdings" w:hAnsi="Wingdings" w:hint="default"/>
+      </w:rPr>
+    </w:lvl>
+    <w:lvl w:ilvl="6" w:tplc="04090001" w:tentative="1">
+      <w:start w:val="1"/>
+      <w:numFmt w:val="bullet"/>
+      <w:lvlText w:val=""/>
+      <w:lvlJc w:val="left"/>
+      <w:pPr>
+        <w:ind w:left="5040" w:hanging="360"/>
+      </w:pPr>
+      <w:rPr>
+        <w:rFonts w:ascii="Symbol" w:hAnsi="Symbol" w:hint="default"/>
+      </w:rPr>
+    </w:lvl>
+    <w:lvl w:ilvl="7" w:tplc="04090003" w:tentative="1">
+      <w:start w:val="1"/>
+      <w:numFmt w:val="bullet"/>
+      <w:lvlText w:val="o"/>
+      <w:lvlJc w:val="left"/>
+      <w:pPr>
+        <w:ind w:left="5760" w:hanging="360"/>
+      </w:pPr>
+      <w:rPr>
+        <w:rFonts w:ascii="Courier New" w:hAnsi="Courier New" w:cs="Courier New" w:hint="default"/>
+      </w:rPr>
+    </w:lvl>
+    <w:lvl w:ilvl="8" w:tplc="04090005" w:tentative="1">
+      <w:start w:val="1"/>
+      <w:numFmt w:val="bullet"/>
+      <w:lvlText w:val=""/>
+      <w:lvlJc w:val="left"/>
+      <w:pPr>
+        <w:ind w:left="6480" w:hanging="360"/>
+      </w:pPr>
+      <w:rPr>
+        <w:rFonts w:ascii="Wingdings" w:hAnsi="Wingdings" w:hint="default"/>
+      </w:rPr>
+    </w:lvl>
+  </w:abstractNum>
   <w:num w:numId="1" w16cid:durableId="786580081">
+    <w:abstractNumId w:val="2"/>
+  </w:num>
+  <w:num w:numId="2" w16cid:durableId="309865822">
+    <w:abstractNumId w:val="3"/>
+  </w:num>
+  <w:num w:numId="3" w16cid:durableId="950362847">
     <w:abstractNumId w:val="0"/>
+  </w:num>
+  <w:num w:numId="4" w16cid:durableId="241531145">
+    <w:abstractNumId w:val="1"/>
   </w:num>
 </w:numbering>
 </file>
@@ -2235,12 +3202,23 @@
     <w:name w:val="Hyperlink"/>
     <w:basedOn w:val="DefaultParagraphFont"/>
     <w:uiPriority w:val="99"/>
-    <w:semiHidden/>
     <w:unhideWhenUsed/>
     <w:rsid w:val="00E755BD"/>
     <w:rPr>
       <w:color w:val="0000FF"/>
       <w:u w:val="single"/>
+    </w:rPr>
+  </w:style>
+  <w:style w:type="character" w:styleId="UnresolvedMention">
+    <w:name w:val="Unresolved Mention"/>
+    <w:basedOn w:val="DefaultParagraphFont"/>
+    <w:uiPriority w:val="99"/>
+    <w:semiHidden/>
+    <w:unhideWhenUsed/>
+    <w:rsid w:val="006858B2"/>
+    <w:rPr>
+      <w:color w:val="605E5C"/>
+      <w:shd w:val="clear" w:color="auto" w:fill="E1DFDD"/>
     </w:rPr>
   </w:style>
 </w:styles>

</xml_diff>